<commit_message>
BabII : PHP, Pustaka: PHP
</commit_message>
<xml_diff>
--- a/Daftar Pustaka/DAFTAR PUSTAKA.docx
+++ b/Daftar Pustaka/DAFTAR PUSTAKA.docx
@@ -178,6 +178,9 @@
         <w:jc w:val="both"/>
         <w:rPr>
           <w:rFonts w:ascii="Times New Roman" w:hAnsi="Times New Roman" w:cs="Times New Roman"/>
+          <w:color w:val="000000" w:themeColor="text1"/>
+          <w:sz w:val="24"/>
+          <w:szCs w:val="24"/>
         </w:rPr>
       </w:pPr>
       <w:r>
@@ -220,15 +223,9 @@
         <w:rPr>
           <w:rFonts w:ascii="Times New Roman" w:hAnsi="Times New Roman" w:cs="Times New Roman"/>
           <w:sz w:val="24"/>
-        </w:rPr>
-        <w:t>Pengertian Website Menurut Para Ahl</w:t>
-      </w:r>
-      <w:r>
-        <w:rPr>
-          <w:rFonts w:ascii="Times New Roman" w:hAnsi="Times New Roman" w:cs="Times New Roman"/>
-          <w:sz w:val="24"/>
-        </w:rPr>
-        <w:t>i, Beserta Jenis dan Fungsinya</w:t>
+          <w:szCs w:val="24"/>
+        </w:rPr>
+        <w:t>Pengertian Website Menurut Para Ahli, Beserta Jenis dan Fungsinya</w:t>
       </w:r>
       <w:r>
         <w:rPr>
@@ -260,6 +257,259 @@
           <w:szCs w:val="24"/>
         </w:rPr>
         <w:t>, 3 Januari 2023</w:t>
+      </w:r>
+    </w:p>
+    <w:p>
+      <w:pPr>
+        <w:ind w:left="720" w:hanging="720"/>
+        <w:jc w:val="both"/>
+        <w:rPr>
+          <w:rFonts w:ascii="Times New Roman" w:hAnsi="Times New Roman" w:cs="Times New Roman"/>
+          <w:color w:val="000000" w:themeColor="text1"/>
+          <w:sz w:val="24"/>
+          <w:szCs w:val="24"/>
+        </w:rPr>
+      </w:pPr>
+    </w:p>
+    <w:p>
+      <w:pPr>
+        <w:ind w:left="720" w:hanging="720"/>
+        <w:jc w:val="both"/>
+        <w:rPr>
+          <w:rFonts w:ascii="Times New Roman" w:hAnsi="Times New Roman" w:cs="Times New Roman"/>
+          <w:color w:val="000000" w:themeColor="text1"/>
+          <w:sz w:val="24"/>
+          <w:szCs w:val="24"/>
+        </w:rPr>
+      </w:pPr>
+      <w:r>
+        <w:rPr>
+          <w:rFonts w:ascii="Times New Roman" w:hAnsi="Times New Roman" w:cs="Times New Roman"/>
+          <w:color w:val="000000" w:themeColor="text1"/>
+          <w:sz w:val="24"/>
+          <w:szCs w:val="24"/>
+        </w:rPr>
+        <w:t>[4]</w:t>
+      </w:r>
+      <w:r>
+        <w:rPr>
+          <w:rFonts w:ascii="Times New Roman" w:hAnsi="Times New Roman" w:cs="Times New Roman"/>
+          <w:color w:val="000000" w:themeColor="text1"/>
+          <w:sz w:val="24"/>
+          <w:szCs w:val="24"/>
+        </w:rPr>
+        <w:tab/>
+        <w:t>“</w:t>
+      </w:r>
+      <w:r>
+        <w:rPr>
+          <w:rFonts w:ascii="Times New Roman" w:hAnsi="Times New Roman" w:cs="Times New Roman"/>
+          <w:color w:val="000000" w:themeColor="text1"/>
+          <w:sz w:val="24"/>
+          <w:szCs w:val="24"/>
+        </w:rPr>
+        <w:t>Apa Itu HTML? Fungsi dan Cara Kerja HTML</w:t>
+      </w:r>
+      <w:r>
+        <w:rPr>
+          <w:rFonts w:ascii="Times New Roman" w:hAnsi="Times New Roman" w:cs="Times New Roman"/>
+          <w:color w:val="000000" w:themeColor="text1"/>
+          <w:sz w:val="24"/>
+          <w:szCs w:val="24"/>
+        </w:rPr>
+        <w:t>”,</w:t>
+      </w:r>
+      <w:r>
+        <w:rPr>
+          <w:rFonts w:ascii="Times New Roman" w:hAnsi="Times New Roman" w:cs="Times New Roman"/>
+          <w:color w:val="000000" w:themeColor="text1"/>
+          <w:sz w:val="24"/>
+          <w:szCs w:val="24"/>
+        </w:rPr>
+        <w:t xml:space="preserve"> </w:t>
+      </w:r>
+      <w:hyperlink r:id="rId9" w:history="1">
+        <w:r>
+          <w:rPr>
+            <w:rStyle w:val="Hyperlink"/>
+            <w:rFonts w:ascii="Times New Roman" w:hAnsi="Times New Roman" w:cs="Times New Roman"/>
+            <w:color w:val="000000" w:themeColor="text1"/>
+            <w:sz w:val="24"/>
+            <w:szCs w:val="24"/>
+            <w:u w:val="none"/>
+          </w:rPr>
+          <w:t>https://www.hostinger.co.id/tutorial/apa-itu-html</w:t>
+        </w:r>
+      </w:hyperlink>
+      <w:r>
+        <w:rPr>
+          <w:rFonts w:ascii="Times New Roman" w:hAnsi="Times New Roman" w:cs="Times New Roman"/>
+          <w:sz w:val="24"/>
+          <w:szCs w:val="24"/>
+        </w:rPr>
+        <w:t>,</w:t>
+      </w:r>
+      <w:r>
+        <w:rPr>
+          <w:rFonts w:ascii="Times New Roman" w:hAnsi="Times New Roman" w:cs="Times New Roman"/>
+          <w:color w:val="000000" w:themeColor="text1"/>
+          <w:sz w:val="24"/>
+          <w:szCs w:val="24"/>
+        </w:rPr>
+        <w:t xml:space="preserve"> </w:t>
+      </w:r>
+      <w:r>
+        <w:rPr>
+          <w:rFonts w:ascii="Times New Roman" w:hAnsi="Times New Roman" w:cs="Times New Roman"/>
+          <w:color w:val="000000" w:themeColor="text1"/>
+          <w:sz w:val="24"/>
+          <w:szCs w:val="24"/>
+        </w:rPr>
+        <w:t>6</w:t>
+      </w:r>
+      <w:r>
+        <w:rPr>
+          <w:rFonts w:ascii="Times New Roman" w:hAnsi="Times New Roman" w:cs="Times New Roman"/>
+          <w:color w:val="000000" w:themeColor="text1"/>
+          <w:sz w:val="24"/>
+          <w:szCs w:val="24"/>
+        </w:rPr>
+        <w:t xml:space="preserve"> Januari 2023</w:t>
+      </w:r>
+    </w:p>
+    <w:p>
+      <w:pPr>
+        <w:ind w:left="720" w:hanging="720"/>
+        <w:jc w:val="both"/>
+        <w:rPr>
+          <w:rFonts w:ascii="Times New Roman" w:hAnsi="Times New Roman" w:cs="Times New Roman"/>
+          <w:color w:val="000000" w:themeColor="text1"/>
+          <w:sz w:val="24"/>
+          <w:szCs w:val="24"/>
+        </w:rPr>
+      </w:pPr>
+    </w:p>
+    <w:p>
+      <w:pPr>
+        <w:ind w:left="720" w:hanging="720"/>
+        <w:jc w:val="both"/>
+        <w:rPr>
+          <w:rFonts w:ascii="Times New Roman" w:hAnsi="Times New Roman" w:cs="Times New Roman"/>
+          <w:color w:val="000000" w:themeColor="text1"/>
+          <w:sz w:val="24"/>
+          <w:szCs w:val="24"/>
+        </w:rPr>
+      </w:pPr>
+      <w:r>
+        <w:rPr>
+          <w:rFonts w:ascii="Times New Roman" w:hAnsi="Times New Roman" w:cs="Times New Roman"/>
+          <w:color w:val="000000" w:themeColor="text1"/>
+          <w:sz w:val="24"/>
+          <w:szCs w:val="24"/>
+        </w:rPr>
+        <w:t>[5]</w:t>
+      </w:r>
+      <w:r>
+        <w:rPr>
+          <w:rFonts w:ascii="Times New Roman" w:hAnsi="Times New Roman" w:cs="Times New Roman"/>
+          <w:color w:val="000000" w:themeColor="text1"/>
+          <w:sz w:val="24"/>
+          <w:szCs w:val="24"/>
+        </w:rPr>
+        <w:tab/>
+        <w:t>“</w:t>
+      </w:r>
+      <w:r>
+        <w:rPr>
+          <w:rFonts w:ascii="Times New Roman" w:hAnsi="Times New Roman" w:cs="Times New Roman"/>
+          <w:color w:val="000000" w:themeColor="text1"/>
+          <w:sz w:val="24"/>
+          <w:szCs w:val="24"/>
+        </w:rPr>
+        <w:t>Apa Itu PHP? Pengertian PHP untuk Pemula</w:t>
+      </w:r>
+      <w:r>
+        <w:rPr>
+          <w:rFonts w:ascii="Times New Roman" w:hAnsi="Times New Roman" w:cs="Times New Roman"/>
+          <w:color w:val="000000" w:themeColor="text1"/>
+          <w:sz w:val="24"/>
+          <w:szCs w:val="24"/>
+        </w:rPr>
+        <w:t>”</w:t>
+      </w:r>
+      <w:r>
+        <w:rPr>
+          <w:rFonts w:ascii="Times New Roman" w:hAnsi="Times New Roman" w:cs="Times New Roman"/>
+          <w:color w:val="000000" w:themeColor="text1"/>
+          <w:sz w:val="24"/>
+          <w:szCs w:val="24"/>
+        </w:rPr>
+        <w:t xml:space="preserve">, </w:t>
+      </w:r>
+      <w:hyperlink r:id="rId10" w:history="1">
+        <w:r>
+          <w:rPr>
+            <w:rStyle w:val="Hyperlink"/>
+            <w:rFonts w:ascii="Times New Roman" w:hAnsi="Times New Roman" w:cs="Times New Roman"/>
+            <w:color w:val="000000" w:themeColor="text1"/>
+            <w:sz w:val="24"/>
+            <w:szCs w:val="24"/>
+            <w:u w:val="none"/>
+          </w:rPr>
+          <w:t>https://www.hostinger.co.id/tutorial/apa-itu-php/</w:t>
+        </w:r>
+      </w:hyperlink>
+      <w:r>
+        <w:rPr>
+          <w:rFonts w:ascii="Times New Roman" w:hAnsi="Times New Roman" w:cs="Times New Roman"/>
+          <w:color w:val="000000" w:themeColor="text1"/>
+          <w:sz w:val="24"/>
+          <w:szCs w:val="24"/>
+        </w:rPr>
+        <w:t>, 6 Januari 2023</w:t>
+      </w:r>
+    </w:p>
+    <w:p>
+      <w:pPr>
+        <w:ind w:left="720" w:hanging="720"/>
+        <w:jc w:val="both"/>
+        <w:rPr>
+          <w:rFonts w:ascii="Times New Roman" w:hAnsi="Times New Roman" w:cs="Times New Roman"/>
+          <w:color w:val="000000" w:themeColor="text1"/>
+          <w:sz w:val="24"/>
+          <w:szCs w:val="24"/>
+        </w:rPr>
+      </w:pPr>
+    </w:p>
+    <w:p>
+      <w:pPr>
+        <w:ind w:left="720" w:hanging="720"/>
+        <w:jc w:val="both"/>
+        <w:rPr>
+          <w:rFonts w:ascii="Times New Roman" w:hAnsi="Times New Roman" w:cs="Times New Roman"/>
+          <w:color w:val="000000" w:themeColor="text1"/>
+          <w:sz w:val="24"/>
+          <w:szCs w:val="24"/>
+        </w:rPr>
+      </w:pPr>
+      <w:r>
+        <w:rPr>
+          <w:rFonts w:ascii="Times New Roman" w:hAnsi="Times New Roman" w:cs="Times New Roman"/>
+          <w:color w:val="000000" w:themeColor="text1"/>
+          <w:sz w:val="24"/>
+          <w:szCs w:val="24"/>
+        </w:rPr>
+        <w:t>[6]</w:t>
+      </w:r>
+      <w:r>
+        <w:rPr>
+          <w:rFonts w:ascii="Times New Roman" w:hAnsi="Times New Roman" w:cs="Times New Roman"/>
+          <w:color w:val="000000" w:themeColor="text1"/>
+          <w:sz w:val="24"/>
+          <w:szCs w:val="24"/>
+        </w:rPr>
+        <w:tab/>
+        <w:t xml:space="preserve">“”, </w:t>
       </w:r>
       <w:bookmarkStart w:id="0" w:name="_GoBack"/>
       <w:bookmarkEnd w:id="0"/>

</xml_diff>

<commit_message>
BabII dan Daftar Pustaka sudah mngerjakan javascript
</commit_message>
<xml_diff>
--- a/Daftar Pustaka/DAFTAR PUSTAKA.docx
+++ b/Daftar Pustaka/DAFTAR PUSTAKA.docx
@@ -500,6 +500,89 @@
           <w:szCs w:val="24"/>
         </w:rPr>
         <w:t>[6]</w:t>
+      </w:r>
+      <w:r>
+        <w:rPr>
+          <w:rFonts w:ascii="Times New Roman" w:hAnsi="Times New Roman" w:cs="Times New Roman"/>
+          <w:color w:val="000000" w:themeColor="text1"/>
+          <w:sz w:val="24"/>
+          <w:szCs w:val="24"/>
+        </w:rPr>
+        <w:tab/>
+        <w:t>“</w:t>
+      </w:r>
+      <w:r>
+        <w:rPr>
+          <w:rFonts w:ascii="Times New Roman" w:hAnsi="Times New Roman" w:cs="Times New Roman"/>
+          <w:color w:val="000000" w:themeColor="text1"/>
+          <w:sz w:val="24"/>
+          <w:szCs w:val="24"/>
+        </w:rPr>
+        <w:t>Apa Itu JavaScript? Apa Perbedaannya dengan Java?</w:t>
+      </w:r>
+      <w:r>
+        <w:rPr>
+          <w:rFonts w:ascii="Times New Roman" w:hAnsi="Times New Roman" w:cs="Times New Roman"/>
+          <w:color w:val="000000" w:themeColor="text1"/>
+          <w:sz w:val="24"/>
+          <w:szCs w:val="24"/>
+        </w:rPr>
+        <w:t xml:space="preserve">”, </w:t>
+      </w:r>
+      <w:hyperlink r:id="rId11" w:history="1">
+        <w:r>
+          <w:rPr>
+            <w:rStyle w:val="Hyperlink"/>
+            <w:rFonts w:ascii="Times New Roman" w:hAnsi="Times New Roman" w:cs="Times New Roman"/>
+            <w:color w:val="000000" w:themeColor="text1"/>
+            <w:sz w:val="24"/>
+            <w:szCs w:val="24"/>
+            <w:u w:val="none"/>
+          </w:rPr>
+          <w:t>https://www.hostinger.co.id/tutorial/apa-itu-javascript</w:t>
+        </w:r>
+      </w:hyperlink>
+      <w:r>
+        <w:rPr>
+          <w:rFonts w:ascii="Times New Roman" w:hAnsi="Times New Roman" w:cs="Times New Roman"/>
+          <w:color w:val="000000" w:themeColor="text1"/>
+          <w:sz w:val="24"/>
+          <w:szCs w:val="24"/>
+        </w:rPr>
+        <w:t>, 7 Januari 2023</w:t>
+      </w:r>
+    </w:p>
+    <w:p>
+      <w:pPr>
+        <w:ind w:left="720" w:hanging="720"/>
+        <w:jc w:val="both"/>
+        <w:rPr>
+          <w:rFonts w:ascii="Times New Roman" w:hAnsi="Times New Roman" w:cs="Times New Roman"/>
+          <w:color w:val="000000" w:themeColor="text1"/>
+          <w:sz w:val="24"/>
+          <w:szCs w:val="24"/>
+        </w:rPr>
+      </w:pPr>
+    </w:p>
+    <w:p>
+      <w:pPr>
+        <w:ind w:left="720" w:hanging="720"/>
+        <w:jc w:val="both"/>
+        <w:rPr>
+          <w:rFonts w:ascii="Times New Roman" w:hAnsi="Times New Roman" w:cs="Times New Roman"/>
+          <w:color w:val="000000" w:themeColor="text1"/>
+          <w:sz w:val="24"/>
+          <w:szCs w:val="24"/>
+        </w:rPr>
+      </w:pPr>
+      <w:r>
+        <w:rPr>
+          <w:rFonts w:ascii="Times New Roman" w:hAnsi="Times New Roman" w:cs="Times New Roman"/>
+          <w:color w:val="000000" w:themeColor="text1"/>
+          <w:sz w:val="24"/>
+          <w:szCs w:val="24"/>
+        </w:rPr>
+        <w:t>[7]</w:t>
       </w:r>
       <w:r>
         <w:rPr>

</xml_diff>

<commit_message>
BAB II dan Daftar Pustaka selesai
</commit_message>
<xml_diff>
--- a/Daftar Pustaka/DAFTAR PUSTAKA.docx
+++ b/Daftar Pustaka/DAFTAR PUSTAKA.docx
@@ -25,7 +25,7 @@
     </w:p>
     <w:p>
       <w:pPr>
-        <w:spacing w:after="0" w:line="360" w:lineRule="auto"/>
+        <w:spacing w:after="0" w:line="480" w:lineRule="auto"/>
         <w:ind w:left="720" w:hanging="720"/>
         <w:jc w:val="both"/>
         <w:rPr>
@@ -97,18 +97,7 @@
     </w:p>
     <w:p>
       <w:pPr>
-        <w:spacing w:after="0" w:line="360" w:lineRule="auto"/>
-        <w:jc w:val="both"/>
-        <w:rPr>
-          <w:rFonts w:ascii="Times New Roman" w:hAnsi="Times New Roman" w:cs="Times New Roman"/>
-          <w:color w:val="000000" w:themeColor="text1"/>
-          <w:sz w:val="24"/>
-          <w:szCs w:val="24"/>
-        </w:rPr>
-      </w:pPr>
-    </w:p>
-    <w:p>
-      <w:pPr>
+        <w:spacing w:line="480" w:lineRule="auto"/>
         <w:ind w:left="720" w:hanging="720"/>
         <w:jc w:val="both"/>
         <w:rPr>
@@ -162,18 +151,7 @@
     </w:p>
     <w:p>
       <w:pPr>
-        <w:ind w:left="720" w:hanging="720"/>
-        <w:jc w:val="both"/>
-        <w:rPr>
-          <w:rFonts w:ascii="Times New Roman" w:hAnsi="Times New Roman" w:cs="Times New Roman"/>
-          <w:color w:val="000000" w:themeColor="text1"/>
-          <w:sz w:val="24"/>
-          <w:szCs w:val="24"/>
-        </w:rPr>
-      </w:pPr>
-    </w:p>
-    <w:p>
-      <w:pPr>
+        <w:spacing w:line="480" w:lineRule="auto"/>
         <w:ind w:left="720" w:hanging="720"/>
         <w:jc w:val="both"/>
         <w:rPr>
@@ -261,18 +239,7 @@
     </w:p>
     <w:p>
       <w:pPr>
-        <w:ind w:left="720" w:hanging="720"/>
-        <w:jc w:val="both"/>
-        <w:rPr>
-          <w:rFonts w:ascii="Times New Roman" w:hAnsi="Times New Roman" w:cs="Times New Roman"/>
-          <w:color w:val="000000" w:themeColor="text1"/>
-          <w:sz w:val="24"/>
-          <w:szCs w:val="24"/>
-        </w:rPr>
-      </w:pPr>
-    </w:p>
-    <w:p>
-      <w:pPr>
+        <w:spacing w:line="480" w:lineRule="auto"/>
         <w:ind w:left="720" w:hanging="720"/>
         <w:jc w:val="both"/>
         <w:rPr>
@@ -379,18 +346,7 @@
     </w:p>
     <w:p>
       <w:pPr>
-        <w:ind w:left="720" w:hanging="720"/>
-        <w:jc w:val="both"/>
-        <w:rPr>
-          <w:rFonts w:ascii="Times New Roman" w:hAnsi="Times New Roman" w:cs="Times New Roman"/>
-          <w:color w:val="000000" w:themeColor="text1"/>
-          <w:sz w:val="24"/>
-          <w:szCs w:val="24"/>
-        </w:rPr>
-      </w:pPr>
-    </w:p>
-    <w:p>
-      <w:pPr>
+        <w:spacing w:line="480" w:lineRule="auto"/>
         <w:ind w:left="720" w:hanging="720"/>
         <w:jc w:val="both"/>
         <w:rPr>
@@ -471,18 +427,7 @@
     </w:p>
     <w:p>
       <w:pPr>
-        <w:ind w:left="720" w:hanging="720"/>
-        <w:jc w:val="both"/>
-        <w:rPr>
-          <w:rFonts w:ascii="Times New Roman" w:hAnsi="Times New Roman" w:cs="Times New Roman"/>
-          <w:color w:val="000000" w:themeColor="text1"/>
-          <w:sz w:val="24"/>
-          <w:szCs w:val="24"/>
-        </w:rPr>
-      </w:pPr>
-    </w:p>
-    <w:p>
-      <w:pPr>
+        <w:spacing w:line="480" w:lineRule="auto"/>
         <w:ind w:left="720" w:hanging="720"/>
         <w:jc w:val="both"/>
         <w:rPr>
@@ -554,18 +499,7 @@
     </w:p>
     <w:p>
       <w:pPr>
-        <w:ind w:left="720" w:hanging="720"/>
-        <w:jc w:val="both"/>
-        <w:rPr>
-          <w:rFonts w:ascii="Times New Roman" w:hAnsi="Times New Roman" w:cs="Times New Roman"/>
-          <w:color w:val="000000" w:themeColor="text1"/>
-          <w:sz w:val="24"/>
-          <w:szCs w:val="24"/>
-        </w:rPr>
-      </w:pPr>
-    </w:p>
-    <w:p>
-      <w:pPr>
+        <w:spacing w:line="480" w:lineRule="auto"/>
         <w:ind w:left="720" w:hanging="720"/>
         <w:jc w:val="both"/>
         <w:rPr>
@@ -637,18 +571,7 @@
     </w:p>
     <w:p>
       <w:pPr>
-        <w:ind w:left="720" w:hanging="720"/>
-        <w:jc w:val="both"/>
-        <w:rPr>
-          <w:rFonts w:ascii="Times New Roman" w:hAnsi="Times New Roman" w:cs="Times New Roman"/>
-          <w:color w:val="000000" w:themeColor="text1"/>
-          <w:sz w:val="24"/>
-          <w:szCs w:val="24"/>
-        </w:rPr>
-      </w:pPr>
-    </w:p>
-    <w:p>
-      <w:pPr>
+        <w:spacing w:line="480" w:lineRule="auto"/>
         <w:ind w:left="720" w:hanging="720"/>
         <w:jc w:val="both"/>
         <w:rPr>
@@ -710,6 +633,7 @@
     </w:p>
     <w:p>
       <w:pPr>
+        <w:spacing w:line="480" w:lineRule="auto"/>
         <w:ind w:left="720" w:hanging="720"/>
         <w:jc w:val="both"/>
         <w:rPr>
@@ -719,9 +643,30 @@
           <w:szCs w:val="24"/>
         </w:rPr>
       </w:pPr>
+      <w:r>
+        <w:rPr>
+          <w:rFonts w:ascii="Times New Roman" w:hAnsi="Times New Roman" w:cs="Times New Roman"/>
+          <w:color w:val="000000" w:themeColor="text1"/>
+          <w:sz w:val="24"/>
+          <w:szCs w:val="24"/>
+        </w:rPr>
+        <w:lastRenderedPageBreak/>
+        <w:t>[9]</w:t>
+      </w:r>
+      <w:r>
+        <w:rPr>
+          <w:rFonts w:ascii="Times New Roman" w:hAnsi="Times New Roman" w:cs="Times New Roman"/>
+          <w:color w:val="000000" w:themeColor="text1"/>
+          <w:sz w:val="24"/>
+          <w:szCs w:val="24"/>
+        </w:rPr>
+        <w:tab/>
+        <w:t>Arief, M.Rudianto. 2011. Pemrograman Web Dinamis Menggunakan Php dan Mysql. Yogyakarta: ANDI.</w:t>
+      </w:r>
     </w:p>
     <w:p>
       <w:pPr>
+        <w:spacing w:line="480" w:lineRule="auto"/>
         <w:ind w:left="720" w:hanging="720"/>
         <w:jc w:val="both"/>
         <w:rPr>
@@ -738,8 +683,7 @@
           <w:sz w:val="24"/>
           <w:szCs w:val="24"/>
         </w:rPr>
-        <w:lastRenderedPageBreak/>
-        <w:t>[9]</w:t>
+        <w:t>[10]</w:t>
       </w:r>
       <w:r>
         <w:rPr>
@@ -749,68 +693,7 @@
           <w:szCs w:val="24"/>
         </w:rPr>
         <w:tab/>
-      </w:r>
-      <w:r>
-        <w:rPr>
-          <w:rFonts w:ascii="Times New Roman" w:hAnsi="Times New Roman" w:cs="Times New Roman"/>
-          <w:color w:val="000000" w:themeColor="text1"/>
-          <w:sz w:val="24"/>
-          <w:szCs w:val="24"/>
-        </w:rPr>
-        <w:t>Arief, M.Rudianto. 2011. Pemrograman Web Dinamis Menggunakan Php dan Mysql. Yogyakarta: ANDI.</w:t>
-      </w:r>
-    </w:p>
-    <w:p>
-      <w:pPr>
-        <w:ind w:left="720" w:hanging="720"/>
-        <w:jc w:val="both"/>
-        <w:rPr>
-          <w:rFonts w:ascii="Times New Roman" w:hAnsi="Times New Roman" w:cs="Times New Roman"/>
-          <w:color w:val="000000" w:themeColor="text1"/>
-          <w:sz w:val="24"/>
-          <w:szCs w:val="24"/>
-        </w:rPr>
-      </w:pPr>
-    </w:p>
-    <w:p>
-      <w:pPr>
-        <w:ind w:left="720" w:hanging="720"/>
-        <w:jc w:val="both"/>
-        <w:rPr>
-          <w:rFonts w:ascii="Times New Roman" w:hAnsi="Times New Roman" w:cs="Times New Roman"/>
-          <w:color w:val="000000" w:themeColor="text1"/>
-          <w:sz w:val="24"/>
-          <w:szCs w:val="24"/>
-        </w:rPr>
-      </w:pPr>
-      <w:r>
-        <w:rPr>
-          <w:rFonts w:ascii="Times New Roman" w:hAnsi="Times New Roman" w:cs="Times New Roman"/>
-          <w:color w:val="000000" w:themeColor="text1"/>
-          <w:sz w:val="24"/>
-          <w:szCs w:val="24"/>
-        </w:rPr>
-        <w:t>[10]</w:t>
-      </w:r>
-      <w:r>
-        <w:rPr>
-          <w:rFonts w:ascii="Times New Roman" w:hAnsi="Times New Roman" w:cs="Times New Roman"/>
-          <w:color w:val="000000" w:themeColor="text1"/>
-          <w:sz w:val="24"/>
-          <w:szCs w:val="24"/>
-        </w:rPr>
-        <w:tab/>
-        <w:t>“DATABASE”,</w:t>
-      </w:r>
-      <w:bookmarkStart w:id="0" w:name="_GoBack"/>
-      <w:r>
-        <w:rPr>
-          <w:rFonts w:ascii="Times New Roman" w:hAnsi="Times New Roman" w:cs="Times New Roman"/>
-          <w:color w:val="000000" w:themeColor="text1"/>
-          <w:sz w:val="24"/>
-          <w:szCs w:val="24"/>
-        </w:rPr>
-        <w:t xml:space="preserve"> </w:t>
+        <w:t xml:space="preserve">“DATABASE”, </w:t>
       </w:r>
       <w:hyperlink r:id="rId14" w:history="1">
         <w:r>
@@ -825,16 +708,367 @@
           <w:t>https://raharja.ac.id/2020/04/25/database/</w:t>
         </w:r>
       </w:hyperlink>
+      <w:r>
+        <w:rPr>
+          <w:rFonts w:ascii="Times New Roman" w:hAnsi="Times New Roman" w:cs="Times New Roman"/>
+          <w:color w:val="000000" w:themeColor="text1"/>
+          <w:sz w:val="24"/>
+          <w:szCs w:val="24"/>
+        </w:rPr>
+        <w:t>, 7 Januari 2023</w:t>
+      </w:r>
+    </w:p>
+    <w:p>
+      <w:pPr>
+        <w:spacing w:line="480" w:lineRule="auto"/>
+        <w:ind w:left="720" w:hanging="720"/>
+        <w:jc w:val="both"/>
+        <w:rPr>
+          <w:rFonts w:ascii="Times New Roman" w:hAnsi="Times New Roman" w:cs="Times New Roman"/>
+          <w:color w:val="000000" w:themeColor="text1"/>
+          <w:sz w:val="24"/>
+          <w:szCs w:val="24"/>
+        </w:rPr>
+      </w:pPr>
+      <w:r>
+        <w:rPr>
+          <w:rFonts w:ascii="Times New Roman" w:hAnsi="Times New Roman" w:cs="Times New Roman"/>
+          <w:color w:val="000000" w:themeColor="text1"/>
+          <w:sz w:val="24"/>
+          <w:szCs w:val="24"/>
+        </w:rPr>
+        <w:t>[11]</w:t>
+      </w:r>
+      <w:r>
+        <w:rPr>
+          <w:rFonts w:ascii="Times New Roman" w:hAnsi="Times New Roman" w:cs="Times New Roman"/>
+          <w:color w:val="000000" w:themeColor="text1"/>
+          <w:sz w:val="24"/>
+          <w:szCs w:val="24"/>
+        </w:rPr>
+        <w:tab/>
+        <w:t xml:space="preserve">“MySQL adalah: Pengertian, komponen, 7 perintah dasar, kelebihan dan kekurangan”, </w:t>
+      </w:r>
+      <w:hyperlink r:id="rId15" w:history="1">
+        <w:r>
+          <w:rPr>
+            <w:rStyle w:val="Hyperlink"/>
+            <w:rFonts w:ascii="Times New Roman" w:hAnsi="Times New Roman" w:cs="Times New Roman"/>
+            <w:color w:val="000000" w:themeColor="text1"/>
+            <w:sz w:val="24"/>
+            <w:szCs w:val="24"/>
+            <w:u w:val="none"/>
+          </w:rPr>
+          <w:t>https://www.ekrut.com/media/mysql-adalah</w:t>
+        </w:r>
+      </w:hyperlink>
+      <w:r>
+        <w:rPr>
+          <w:rFonts w:ascii="Times New Roman" w:hAnsi="Times New Roman" w:cs="Times New Roman"/>
+          <w:color w:val="000000" w:themeColor="text1"/>
+          <w:sz w:val="24"/>
+          <w:szCs w:val="24"/>
+        </w:rPr>
+        <w:t>, 7 Januari 2023</w:t>
+      </w:r>
+    </w:p>
+    <w:p>
+      <w:pPr>
+        <w:spacing w:line="480" w:lineRule="auto"/>
+        <w:ind w:left="720" w:hanging="720"/>
+        <w:jc w:val="both"/>
+        <w:rPr>
+          <w:rFonts w:ascii="Times New Roman" w:hAnsi="Times New Roman" w:cs="Times New Roman"/>
+          <w:color w:val="000000" w:themeColor="text1"/>
+          <w:sz w:val="24"/>
+          <w:szCs w:val="24"/>
+        </w:rPr>
+      </w:pPr>
+      <w:r>
+        <w:rPr>
+          <w:rFonts w:ascii="Times New Roman" w:hAnsi="Times New Roman" w:cs="Times New Roman"/>
+          <w:color w:val="000000" w:themeColor="text1"/>
+          <w:sz w:val="24"/>
+          <w:szCs w:val="24"/>
+        </w:rPr>
+        <w:t>[12]</w:t>
+      </w:r>
+      <w:r>
+        <w:rPr>
+          <w:rFonts w:ascii="Times New Roman" w:hAnsi="Times New Roman" w:cs="Times New Roman"/>
+          <w:color w:val="000000" w:themeColor="text1"/>
+          <w:sz w:val="24"/>
+          <w:szCs w:val="24"/>
+        </w:rPr>
+        <w:tab/>
+        <w:t>“</w:t>
+      </w:r>
+      <w:r>
+        <w:rPr>
+          <w:rFonts w:ascii="Times New Roman" w:hAnsi="Times New Roman" w:cs="Times New Roman"/>
+          <w:color w:val="000000" w:themeColor="text1"/>
+          <w:sz w:val="24"/>
+          <w:szCs w:val="24"/>
+        </w:rPr>
+        <w:t>Apa itu SDLC? Berikut cara kerja, fungsi, dan 7 tahapannya</w:t>
+      </w:r>
+      <w:r>
+        <w:rPr>
+          <w:rFonts w:ascii="Times New Roman" w:hAnsi="Times New Roman" w:cs="Times New Roman"/>
+          <w:color w:val="000000" w:themeColor="text1"/>
+          <w:sz w:val="24"/>
+          <w:szCs w:val="24"/>
+        </w:rPr>
+        <w:t xml:space="preserve">”, </w:t>
+      </w:r>
+      <w:hyperlink r:id="rId16" w:history="1">
+        <w:r>
+          <w:rPr>
+            <w:rStyle w:val="Hyperlink"/>
+            <w:rFonts w:ascii="Times New Roman" w:hAnsi="Times New Roman" w:cs="Times New Roman"/>
+            <w:color w:val="000000" w:themeColor="text1"/>
+            <w:sz w:val="24"/>
+            <w:szCs w:val="24"/>
+            <w:u w:val="none"/>
+          </w:rPr>
+          <w:t>https://www.ekrut.com/media/sdlc-adalah</w:t>
+        </w:r>
+      </w:hyperlink>
+      <w:r>
+        <w:rPr>
+          <w:rFonts w:ascii="Times New Roman" w:hAnsi="Times New Roman" w:cs="Times New Roman"/>
+          <w:color w:val="000000" w:themeColor="text1"/>
+          <w:sz w:val="24"/>
+          <w:szCs w:val="24"/>
+        </w:rPr>
+        <w:t>, 8 Januari 2023</w:t>
+      </w:r>
+    </w:p>
+    <w:p>
+      <w:pPr>
+        <w:spacing w:line="480" w:lineRule="auto"/>
+        <w:ind w:left="720" w:hanging="720"/>
+        <w:jc w:val="both"/>
+        <w:rPr>
+          <w:rFonts w:ascii="Times New Roman" w:hAnsi="Times New Roman" w:cs="Times New Roman"/>
+          <w:color w:val="000000" w:themeColor="text1"/>
+          <w:sz w:val="24"/>
+          <w:szCs w:val="24"/>
+        </w:rPr>
+      </w:pPr>
+      <w:r>
+        <w:rPr>
+          <w:rFonts w:ascii="Times New Roman" w:hAnsi="Times New Roman" w:cs="Times New Roman"/>
+          <w:color w:val="000000" w:themeColor="text1"/>
+          <w:sz w:val="24"/>
+          <w:szCs w:val="24"/>
+        </w:rPr>
+        <w:t>[13]</w:t>
+      </w:r>
+      <w:r>
+        <w:rPr>
+          <w:rFonts w:ascii="Times New Roman" w:hAnsi="Times New Roman" w:cs="Times New Roman"/>
+          <w:color w:val="000000" w:themeColor="text1"/>
+          <w:sz w:val="24"/>
+          <w:szCs w:val="24"/>
+        </w:rPr>
+        <w:tab/>
+        <w:t>“</w:t>
+      </w:r>
+      <w:r>
+        <w:rPr>
+          <w:rFonts w:ascii="Times New Roman" w:hAnsi="Times New Roman" w:cs="Times New Roman"/>
+          <w:color w:val="000000" w:themeColor="text1"/>
+          <w:sz w:val="24"/>
+          <w:szCs w:val="24"/>
+        </w:rPr>
+        <w:t>13 Pengertian UML Menurut Para Ahli dan Jenisnya</w:t>
+      </w:r>
+      <w:r>
+        <w:rPr>
+          <w:rFonts w:ascii="Times New Roman" w:hAnsi="Times New Roman" w:cs="Times New Roman"/>
+          <w:color w:val="000000" w:themeColor="text1"/>
+          <w:sz w:val="24"/>
+          <w:szCs w:val="24"/>
+        </w:rPr>
+        <w:t xml:space="preserve">”, </w:t>
+      </w:r>
+      <w:hyperlink r:id="rId17" w:history="1">
+        <w:r>
+          <w:rPr>
+            <w:rStyle w:val="Hyperlink"/>
+            <w:rFonts w:ascii="Times New Roman" w:hAnsi="Times New Roman" w:cs="Times New Roman"/>
+            <w:color w:val="000000" w:themeColor="text1"/>
+            <w:sz w:val="24"/>
+            <w:szCs w:val="24"/>
+            <w:u w:val="none"/>
+          </w:rPr>
+          <w:t>https://lamanit.com/pengertian-uml-menurut-para-ahli/</w:t>
+        </w:r>
+      </w:hyperlink>
+      <w:r>
+        <w:rPr>
+          <w:rFonts w:ascii="Times New Roman" w:hAnsi="Times New Roman" w:cs="Times New Roman"/>
+          <w:color w:val="000000" w:themeColor="text1"/>
+          <w:sz w:val="24"/>
+          <w:szCs w:val="24"/>
+        </w:rPr>
+        <w:t>, 9 Januari 2023</w:t>
+      </w:r>
+    </w:p>
+    <w:p>
+      <w:pPr>
+        <w:spacing w:line="480" w:lineRule="auto"/>
+        <w:ind w:left="720" w:hanging="720"/>
+        <w:jc w:val="both"/>
+        <w:rPr>
+          <w:rFonts w:ascii="Times New Roman" w:hAnsi="Times New Roman" w:cs="Times New Roman"/>
+          <w:color w:val="000000" w:themeColor="text1"/>
+          <w:sz w:val="24"/>
+          <w:szCs w:val="24"/>
+        </w:rPr>
+      </w:pPr>
+      <w:r>
+        <w:rPr>
+          <w:rFonts w:ascii="Times New Roman" w:hAnsi="Times New Roman" w:cs="Times New Roman"/>
+          <w:color w:val="000000" w:themeColor="text1"/>
+          <w:sz w:val="24"/>
+          <w:szCs w:val="24"/>
+        </w:rPr>
+        <w:t>[14]</w:t>
+      </w:r>
+      <w:r>
+        <w:rPr>
+          <w:rFonts w:ascii="Times New Roman" w:hAnsi="Times New Roman" w:cs="Times New Roman"/>
+          <w:color w:val="000000" w:themeColor="text1"/>
+          <w:sz w:val="24"/>
+          <w:szCs w:val="24"/>
+        </w:rPr>
+        <w:tab/>
+      </w:r>
+      <w:r>
+        <w:rPr>
+          <w:rFonts w:ascii="Times New Roman" w:hAnsi="Times New Roman" w:cs="Times New Roman"/>
+          <w:color w:val="000000" w:themeColor="text1"/>
+          <w:sz w:val="24"/>
+          <w:szCs w:val="24"/>
+        </w:rPr>
+        <w:t>“</w:t>
+      </w:r>
+      <w:r>
+        <w:rPr>
+          <w:rFonts w:ascii="Times New Roman" w:hAnsi="Times New Roman" w:cs="Times New Roman"/>
+          <w:color w:val="000000" w:themeColor="text1"/>
+          <w:sz w:val="24"/>
+          <w:szCs w:val="24"/>
+        </w:rPr>
+        <w:t>Contoh Use Case Diagram Lengkap dengan Penjelasannya</w:t>
+      </w:r>
+      <w:r>
+        <w:rPr>
+          <w:rFonts w:ascii="Times New Roman" w:hAnsi="Times New Roman" w:cs="Times New Roman"/>
+          <w:color w:val="000000" w:themeColor="text1"/>
+          <w:sz w:val="24"/>
+          <w:szCs w:val="24"/>
+        </w:rPr>
+        <w:t xml:space="preserve">”, </w:t>
+      </w:r>
+      <w:hyperlink r:id="rId18" w:history="1">
+        <w:r>
+          <w:rPr>
+            <w:rStyle w:val="Hyperlink"/>
+            <w:rFonts w:ascii="Times New Roman" w:hAnsi="Times New Roman" w:cs="Times New Roman"/>
+            <w:color w:val="000000" w:themeColor="text1"/>
+            <w:sz w:val="24"/>
+            <w:szCs w:val="24"/>
+            <w:u w:val="none"/>
+          </w:rPr>
+          <w:t>https://www.dicoding.com/blog/contoh-use-case-diagram/</w:t>
+        </w:r>
+      </w:hyperlink>
+      <w:r>
+        <w:rPr>
+          <w:rFonts w:ascii="Times New Roman" w:hAnsi="Times New Roman" w:cs="Times New Roman"/>
+          <w:color w:val="000000" w:themeColor="text1"/>
+          <w:sz w:val="24"/>
+          <w:szCs w:val="24"/>
+        </w:rPr>
+        <w:t>, 9 Januari 2023</w:t>
+      </w:r>
+    </w:p>
+    <w:p>
+      <w:pPr>
+        <w:spacing w:line="480" w:lineRule="auto"/>
+        <w:ind w:left="720" w:hanging="720"/>
+        <w:jc w:val="both"/>
+        <w:rPr>
+          <w:rFonts w:ascii="Times New Roman" w:hAnsi="Times New Roman" w:cs="Times New Roman"/>
+          <w:color w:val="000000" w:themeColor="text1"/>
+          <w:sz w:val="24"/>
+          <w:szCs w:val="24"/>
+        </w:rPr>
+      </w:pPr>
+      <w:r>
+        <w:rPr>
+          <w:rFonts w:ascii="Times New Roman" w:hAnsi="Times New Roman" w:cs="Times New Roman"/>
+          <w:color w:val="000000" w:themeColor="text1"/>
+          <w:sz w:val="24"/>
+          <w:szCs w:val="24"/>
+        </w:rPr>
+        <w:t>[15]</w:t>
+      </w:r>
+      <w:r>
+        <w:rPr>
+          <w:rFonts w:ascii="Times New Roman" w:hAnsi="Times New Roman" w:cs="Times New Roman"/>
+          <w:color w:val="000000" w:themeColor="text1"/>
+          <w:sz w:val="24"/>
+          <w:szCs w:val="24"/>
+        </w:rPr>
+        <w:tab/>
+        <w:t>“</w:t>
+      </w:r>
+      <w:r>
+        <w:rPr>
+          <w:rFonts w:ascii="Times New Roman" w:hAnsi="Times New Roman" w:cs="Times New Roman"/>
+          <w:color w:val="000000" w:themeColor="text1"/>
+          <w:sz w:val="24"/>
+          <w:szCs w:val="24"/>
+        </w:rPr>
+        <w:t>Apa itu Activity Diagram? Beserta Pengertian, Tujuan, Komponen</w:t>
+      </w:r>
+      <w:r>
+        <w:rPr>
+          <w:rFonts w:ascii="Times New Roman" w:hAnsi="Times New Roman" w:cs="Times New Roman"/>
+          <w:color w:val="000000" w:themeColor="text1"/>
+          <w:sz w:val="24"/>
+          <w:szCs w:val="24"/>
+        </w:rPr>
+        <w:t xml:space="preserve">”, </w:t>
+      </w:r>
+      <w:hyperlink r:id="rId19" w:history="1">
+        <w:r>
+          <w:rPr>
+            <w:rStyle w:val="Hyperlink"/>
+            <w:rFonts w:ascii="Times New Roman" w:hAnsi="Times New Roman" w:cs="Times New Roman"/>
+            <w:color w:val="000000" w:themeColor="text1"/>
+            <w:sz w:val="24"/>
+            <w:szCs w:val="24"/>
+            <w:u w:val="none"/>
+          </w:rPr>
+          <w:t>https://www.dicoding.com/blog/apa-itu-activity-diagram/</w:t>
+        </w:r>
+      </w:hyperlink>
+      <w:r>
+        <w:rPr>
+          <w:rFonts w:ascii="Times New Roman" w:hAnsi="Times New Roman" w:cs="Times New Roman"/>
+          <w:color w:val="000000" w:themeColor="text1"/>
+          <w:sz w:val="24"/>
+          <w:szCs w:val="24"/>
+        </w:rPr>
+        <w:t>, 9 Januari 2023</w:t>
+      </w:r>
+      <w:bookmarkStart w:id="0" w:name="_GoBack"/>
       <w:bookmarkEnd w:id="0"/>
-      <w:r>
-        <w:rPr>
-          <w:rFonts w:ascii="Times New Roman" w:hAnsi="Times New Roman" w:cs="Times New Roman"/>
-          <w:color w:val="000000" w:themeColor="text1"/>
-          <w:sz w:val="24"/>
-          <w:szCs w:val="24"/>
-        </w:rPr>
-        <w:t>, 7 Januari 2023</w:t>
-      </w:r>
     </w:p>
     <w:sectPr>
       <w:pgSz w:w="11907" w:h="16839" w:code="9"/>
@@ -1312,6 +1546,29 @@
       <w:szCs w:val="32"/>
     </w:rPr>
   </w:style>
+  <w:style w:type="paragraph" w:styleId="Heading2">
+    <w:name w:val="heading 2"/>
+    <w:basedOn w:val="Normal"/>
+    <w:next w:val="Normal"/>
+    <w:link w:val="Heading2Char"/>
+    <w:uiPriority w:val="9"/>
+    <w:semiHidden/>
+    <w:unhideWhenUsed/>
+    <w:qFormat/>
+    <w:rsid w:val="007540CF"/>
+    <w:pPr>
+      <w:keepNext/>
+      <w:keepLines/>
+      <w:spacing w:before="40" w:after="0"/>
+      <w:outlineLvl w:val="1"/>
+    </w:pPr>
+    <w:rPr>
+      <w:rFonts w:asciiTheme="majorHAnsi" w:eastAsiaTheme="majorEastAsia" w:hAnsiTheme="majorHAnsi" w:cstheme="majorBidi"/>
+      <w:color w:val="365F91" w:themeColor="accent1" w:themeShade="BF"/>
+      <w:sz w:val="26"/>
+      <w:szCs w:val="26"/>
+    </w:rPr>
+  </w:style>
   <w:style w:type="paragraph" w:styleId="Heading3">
     <w:name w:val="heading 3"/>
     <w:basedOn w:val="Normal"/>
@@ -1515,6 +1772,20 @@
       <w:color w:val="243F60" w:themeColor="accent1" w:themeShade="7F"/>
       <w:sz w:val="24"/>
       <w:szCs w:val="24"/>
+    </w:rPr>
+  </w:style>
+  <w:style w:type="character" w:customStyle="1" w:styleId="Heading2Char">
+    <w:name w:val="Heading 2 Char"/>
+    <w:basedOn w:val="DefaultParagraphFont"/>
+    <w:link w:val="Heading2"/>
+    <w:uiPriority w:val="9"/>
+    <w:semiHidden/>
+    <w:rsid w:val="007540CF"/>
+    <w:rPr>
+      <w:rFonts w:asciiTheme="majorHAnsi" w:eastAsiaTheme="majorEastAsia" w:hAnsiTheme="majorHAnsi" w:cstheme="majorBidi"/>
+      <w:color w:val="365F91" w:themeColor="accent1" w:themeShade="BF"/>
+      <w:sz w:val="26"/>
+      <w:szCs w:val="26"/>
     </w:rPr>
   </w:style>
 </w:styles>

</xml_diff>

<commit_message>
Update : Tinggal menambahkan pustaka buku tentang e-learning
</commit_message>
<xml_diff>
--- a/Daftar Pustaka/DAFTAR PUSTAKA.docx
+++ b/Daftar Pustaka/DAFTAR PUSTAKA.docx
@@ -363,6 +363,64 @@
           <w:sz w:val="24"/>
           <w:szCs w:val="24"/>
         </w:rPr>
+        <w:t>[4]</w:t>
+      </w:r>
+      <w:r>
+        <w:rPr>
+          <w:rFonts w:ascii="Times New Roman" w:hAnsi="Times New Roman" w:cs="Times New Roman"/>
+          <w:color w:val="000000" w:themeColor="text1"/>
+          <w:sz w:val="24"/>
+          <w:szCs w:val="24"/>
+        </w:rPr>
+        <w:tab/>
+      </w:r>
+      <w:r>
+        <w:rPr>
+          <w:rFonts w:ascii="Times New Roman" w:hAnsi="Times New Roman" w:cs="Times New Roman"/>
+          <w:color w:val="000000" w:themeColor="text1"/>
+          <w:sz w:val="24"/>
+          <w:szCs w:val="24"/>
+        </w:rPr>
+        <w:t>Setiawan, Didik. 2017. Buku Sakti Pe</w:t>
+      </w:r>
+      <w:r>
+        <w:rPr>
+          <w:rFonts w:ascii="Times New Roman" w:hAnsi="Times New Roman" w:cs="Times New Roman"/>
+          <w:color w:val="000000" w:themeColor="text1"/>
+          <w:sz w:val="24"/>
+          <w:szCs w:val="24"/>
+        </w:rPr>
+        <w:t xml:space="preserve">mrograman WEB: HTML, CSS, PHP, </w:t>
+      </w:r>
+      <w:r>
+        <w:rPr>
+          <w:rFonts w:ascii="Times New Roman" w:hAnsi="Times New Roman" w:cs="Times New Roman"/>
+          <w:color w:val="000000" w:themeColor="text1"/>
+          <w:sz w:val="24"/>
+          <w:szCs w:val="24"/>
+        </w:rPr>
+        <w:t>MySQL &amp; JavaScript. Yokyakarta: Start UP.</w:t>
+      </w:r>
+    </w:p>
+    <w:p>
+      <w:pPr>
+        <w:spacing w:line="480" w:lineRule="auto"/>
+        <w:ind w:left="720" w:hanging="720"/>
+        <w:jc w:val="both"/>
+        <w:rPr>
+          <w:rFonts w:ascii="Times New Roman" w:hAnsi="Times New Roman" w:cs="Times New Roman"/>
+          <w:color w:val="000000" w:themeColor="text1"/>
+          <w:sz w:val="24"/>
+          <w:szCs w:val="24"/>
+        </w:rPr>
+      </w:pPr>
+      <w:r>
+        <w:rPr>
+          <w:rFonts w:ascii="Times New Roman" w:hAnsi="Times New Roman" w:cs="Times New Roman"/>
+          <w:color w:val="000000" w:themeColor="text1"/>
+          <w:sz w:val="24"/>
+          <w:szCs w:val="24"/>
+        </w:rPr>
         <w:t>[5]</w:t>
       </w:r>
       <w:r>
@@ -588,6 +646,7 @@
           <w:sz w:val="24"/>
           <w:szCs w:val="24"/>
         </w:rPr>
+        <w:lastRenderedPageBreak/>
         <w:t>[8]</w:t>
       </w:r>
       <w:r>
@@ -650,8 +709,7 @@
           <w:sz w:val="24"/>
           <w:szCs w:val="24"/>
         </w:rPr>
-        <w:lastRenderedPageBreak/>
-        <w:t>[9]</w:t>
+        <w:t>[8]</w:t>
       </w:r>
       <w:r>
         <w:rPr>
@@ -661,7 +719,42 @@
           <w:szCs w:val="24"/>
         </w:rPr>
         <w:tab/>
-        <w:t>Arief, M.Rudianto. 2011. Pemrograman Web Dinamis Menggunakan Php dan Mysql. Yogyakarta: ANDI.</w:t>
+      </w:r>
+      <w:r>
+        <w:rPr>
+          <w:rFonts w:ascii="Times New Roman" w:hAnsi="Times New Roman" w:cs="Times New Roman"/>
+          <w:color w:val="000000" w:themeColor="text1"/>
+          <w:sz w:val="24"/>
+          <w:szCs w:val="24"/>
+        </w:rPr>
+        <w:t>Rozi, Zaenal A., and SmitDev Community. 20</w:t>
+      </w:r>
+      <w:r>
+        <w:rPr>
+          <w:rFonts w:ascii="Times New Roman" w:hAnsi="Times New Roman" w:cs="Times New Roman"/>
+          <w:color w:val="000000" w:themeColor="text1"/>
+          <w:sz w:val="24"/>
+          <w:szCs w:val="24"/>
+        </w:rPr>
+        <w:t xml:space="preserve">15. Boostrap Design Framework. </w:t>
+      </w:r>
+      <w:r>
+        <w:rPr>
+          <w:rFonts w:ascii="Times New Roman" w:hAnsi="Times New Roman" w:cs="Times New Roman"/>
+          <w:color w:val="000000" w:themeColor="text1"/>
+          <w:sz w:val="24"/>
+          <w:szCs w:val="24"/>
+        </w:rPr>
+        <w:t>Jakarta: PT. Elex Media Kompotindo</w:t>
+      </w:r>
+      <w:r>
+        <w:rPr>
+          <w:rFonts w:ascii="Times New Roman" w:hAnsi="Times New Roman" w:cs="Times New Roman"/>
+          <w:color w:val="000000" w:themeColor="text1"/>
+          <w:sz w:val="24"/>
+          <w:szCs w:val="24"/>
+        </w:rPr>
+        <w:t>.</w:t>
       </w:r>
     </w:p>
     <w:p>
@@ -683,7 +776,107 @@
           <w:sz w:val="24"/>
           <w:szCs w:val="24"/>
         </w:rPr>
-        <w:t>[10]</w:t>
+        <w:t>[9]</w:t>
+      </w:r>
+      <w:r>
+        <w:rPr>
+          <w:rFonts w:ascii="Times New Roman" w:hAnsi="Times New Roman" w:cs="Times New Roman"/>
+          <w:color w:val="000000" w:themeColor="text1"/>
+          <w:sz w:val="24"/>
+          <w:szCs w:val="24"/>
+        </w:rPr>
+        <w:tab/>
+      </w:r>
+      <w:r>
+        <w:rPr>
+          <w:rFonts w:ascii="Times New Roman" w:hAnsi="Times New Roman" w:cs="Times New Roman"/>
+          <w:color w:val="000000" w:themeColor="text1"/>
+          <w:sz w:val="24"/>
+          <w:szCs w:val="24"/>
+        </w:rPr>
+        <w:t>Arief, M.Rudianto. 2011. Pemrograman Web Dinamis Menggunakan Php dan Mysql. Yogyakarta: ANDI.</w:t>
+      </w:r>
+    </w:p>
+    <w:p>
+      <w:pPr>
+        <w:spacing w:line="480" w:lineRule="auto"/>
+        <w:ind w:left="720" w:hanging="720"/>
+        <w:jc w:val="both"/>
+        <w:rPr>
+          <w:rFonts w:ascii="Times New Roman" w:hAnsi="Times New Roman" w:cs="Times New Roman"/>
+          <w:color w:val="000000" w:themeColor="text1"/>
+          <w:sz w:val="24"/>
+          <w:szCs w:val="24"/>
+        </w:rPr>
+      </w:pPr>
+      <w:r>
+        <w:rPr>
+          <w:rFonts w:ascii="Times New Roman" w:hAnsi="Times New Roman" w:cs="Times New Roman"/>
+          <w:color w:val="000000" w:themeColor="text1"/>
+          <w:sz w:val="24"/>
+          <w:szCs w:val="24"/>
+        </w:rPr>
+        <w:t>[1</w:t>
+      </w:r>
+      <w:bookmarkStart w:id="0" w:name="_GoBack"/>
+      <w:bookmarkEnd w:id="0"/>
+      <w:r>
+        <w:rPr>
+          <w:rFonts w:ascii="Times New Roman" w:hAnsi="Times New Roman" w:cs="Times New Roman"/>
+          <w:color w:val="000000" w:themeColor="text1"/>
+          <w:sz w:val="24"/>
+          <w:szCs w:val="24"/>
+        </w:rPr>
+        <w:t>0]</w:t>
+      </w:r>
+      <w:r>
+        <w:rPr>
+          <w:rFonts w:ascii="Times New Roman" w:hAnsi="Times New Roman" w:cs="Times New Roman"/>
+          <w:color w:val="000000" w:themeColor="text1"/>
+          <w:sz w:val="24"/>
+          <w:szCs w:val="24"/>
+        </w:rPr>
+        <w:tab/>
+      </w:r>
+      <w:r>
+        <w:rPr>
+          <w:rFonts w:ascii="Times New Roman" w:hAnsi="Times New Roman" w:cs="Times New Roman"/>
+          <w:color w:val="000000" w:themeColor="text1"/>
+          <w:sz w:val="24"/>
+          <w:szCs w:val="24"/>
+        </w:rPr>
+        <w:t>Sidik, B. (2017). Pemrograman Web dengan PHP 7. Bandung: Informatika.</w:t>
+      </w:r>
+    </w:p>
+    <w:p>
+      <w:pPr>
+        <w:spacing w:line="480" w:lineRule="auto"/>
+        <w:ind w:left="720" w:hanging="720"/>
+        <w:jc w:val="both"/>
+        <w:rPr>
+          <w:rFonts w:ascii="Times New Roman" w:hAnsi="Times New Roman" w:cs="Times New Roman"/>
+          <w:color w:val="000000" w:themeColor="text1"/>
+          <w:sz w:val="24"/>
+          <w:szCs w:val="24"/>
+        </w:rPr>
+      </w:pPr>
+      <w:r>
+        <w:rPr>
+          <w:rFonts w:ascii="Times New Roman" w:hAnsi="Times New Roman" w:cs="Times New Roman"/>
+          <w:color w:val="000000" w:themeColor="text1"/>
+          <w:sz w:val="24"/>
+          <w:szCs w:val="24"/>
+        </w:rPr>
+        <w:t>[11</w:t>
+      </w:r>
+      <w:r>
+        <w:rPr>
+          <w:rFonts w:ascii="Times New Roman" w:hAnsi="Times New Roman" w:cs="Times New Roman"/>
+          <w:color w:val="000000" w:themeColor="text1"/>
+          <w:sz w:val="24"/>
+          <w:szCs w:val="24"/>
+        </w:rPr>
+        <w:t>]</w:t>
       </w:r>
       <w:r>
         <w:rPr>
@@ -737,7 +930,16 @@
           <w:sz w:val="24"/>
           <w:szCs w:val="24"/>
         </w:rPr>
-        <w:t>[11]</w:t>
+        <w:t>[12</w:t>
+      </w:r>
+      <w:r>
+        <w:rPr>
+          <w:rFonts w:ascii="Times New Roman" w:hAnsi="Times New Roman" w:cs="Times New Roman"/>
+          <w:color w:val="000000" w:themeColor="text1"/>
+          <w:sz w:val="24"/>
+          <w:szCs w:val="24"/>
+        </w:rPr>
+        <w:t>]</w:t>
       </w:r>
       <w:r>
         <w:rPr>
@@ -791,7 +993,7 @@
           <w:sz w:val="24"/>
           <w:szCs w:val="24"/>
         </w:rPr>
-        <w:t>[12]</w:t>
+        <w:t>[13]</w:t>
       </w:r>
       <w:r>
         <w:rPr>
@@ -801,6 +1003,14 @@
           <w:szCs w:val="24"/>
         </w:rPr>
         <w:tab/>
+      </w:r>
+      <w:r>
+        <w:rPr>
+          <w:rFonts w:ascii="Times New Roman" w:hAnsi="Times New Roman" w:cs="Times New Roman"/>
+          <w:color w:val="000000" w:themeColor="text1"/>
+          <w:sz w:val="24"/>
+          <w:szCs w:val="24"/>
+        </w:rPr>
         <w:t>“</w:t>
       </w:r>
       <w:r>
@@ -810,38 +1020,52 @@
           <w:sz w:val="24"/>
           <w:szCs w:val="24"/>
         </w:rPr>
-        <w:t>Apa itu SDLC? Berikut cara kerja, fungsi, dan 7 tahapannya</w:t>
-      </w:r>
-      <w:r>
-        <w:rPr>
-          <w:rFonts w:ascii="Times New Roman" w:hAnsi="Times New Roman" w:cs="Times New Roman"/>
-          <w:color w:val="000000" w:themeColor="text1"/>
-          <w:sz w:val="24"/>
-          <w:szCs w:val="24"/>
-        </w:rPr>
-        <w:t xml:space="preserve">”, </w:t>
-      </w:r>
-      <w:hyperlink r:id="rId16" w:history="1">
-        <w:r>
-          <w:rPr>
-            <w:rStyle w:val="Hyperlink"/>
-            <w:rFonts w:ascii="Times New Roman" w:hAnsi="Times New Roman" w:cs="Times New Roman"/>
-            <w:color w:val="000000" w:themeColor="text1"/>
-            <w:sz w:val="24"/>
-            <w:szCs w:val="24"/>
-            <w:u w:val="none"/>
-          </w:rPr>
-          <w:t>https://www.ekrut.com/media/sdlc-adalah</w:t>
-        </w:r>
-      </w:hyperlink>
-      <w:r>
-        <w:rPr>
-          <w:rFonts w:ascii="Times New Roman" w:hAnsi="Times New Roman" w:cs="Times New Roman"/>
-          <w:color w:val="000000" w:themeColor="text1"/>
-          <w:sz w:val="24"/>
-          <w:szCs w:val="24"/>
-        </w:rPr>
-        <w:t>, 8 Januari 2023</w:t>
+        <w:t>Metode Waterfall – Definisi dan Tahap-tahap Pelaksanaannya</w:t>
+      </w:r>
+      <w:r>
+        <w:rPr>
+          <w:rFonts w:ascii="Times New Roman" w:hAnsi="Times New Roman" w:cs="Times New Roman"/>
+          <w:color w:val="000000" w:themeColor="text1"/>
+          <w:sz w:val="24"/>
+          <w:szCs w:val="24"/>
+        </w:rPr>
+        <w:t>”</w:t>
+      </w:r>
+      <w:r>
+        <w:rPr>
+          <w:rFonts w:ascii="Times New Roman" w:hAnsi="Times New Roman" w:cs="Times New Roman"/>
+          <w:color w:val="000000" w:themeColor="text1"/>
+          <w:sz w:val="24"/>
+          <w:szCs w:val="24"/>
+        </w:rPr>
+        <w:t xml:space="preserve">, </w:t>
+      </w:r>
+      <w:r>
+        <w:rPr>
+          <w:rFonts w:ascii="Times New Roman" w:hAnsi="Times New Roman" w:cs="Times New Roman"/>
+          <w:color w:val="000000" w:themeColor="text1"/>
+          <w:sz w:val="24"/>
+          <w:szCs w:val="24"/>
+        </w:rPr>
+        <w:t>https://lp2m.uma.ac.id/2022/06/07/metode-waterfall-definisi-dan-tahap-tahap-pelaksanaannya/#:~:text=Ian%20Sommerville%20(2011)%20menjelaskan%20bahwa,Testing%2C%20dan%20Operationa%20and%20Maintenance.</w:t>
+      </w:r>
+      <w:r>
+        <w:rPr>
+          <w:rFonts w:ascii="Times New Roman" w:hAnsi="Times New Roman" w:cs="Times New Roman"/>
+          <w:color w:val="000000" w:themeColor="text1"/>
+          <w:sz w:val="24"/>
+          <w:szCs w:val="24"/>
+        </w:rPr>
+        <w:t xml:space="preserve">, </w:t>
+      </w:r>
+      <w:r>
+        <w:rPr>
+          <w:rFonts w:ascii="Times New Roman" w:hAnsi="Times New Roman" w:cs="Times New Roman"/>
+          <w:color w:val="000000" w:themeColor="text1"/>
+          <w:sz w:val="24"/>
+          <w:szCs w:val="24"/>
+        </w:rPr>
+        <w:t>19 Agustus 2023</w:t>
       </w:r>
     </w:p>
     <w:p>
@@ -873,6 +1097,92 @@
           <w:szCs w:val="24"/>
         </w:rPr>
         <w:tab/>
+      </w:r>
+      <w:r>
+        <w:rPr>
+          <w:rFonts w:ascii="Times New Roman" w:hAnsi="Times New Roman" w:cs="Times New Roman"/>
+          <w:color w:val="000000" w:themeColor="text1"/>
+          <w:sz w:val="24"/>
+          <w:szCs w:val="24"/>
+        </w:rPr>
+        <w:t>W. Nugraha, M. Syarif, and W. S. Dharmawan, “Penerapan Met</w:t>
+      </w:r>
+      <w:r>
+        <w:rPr>
+          <w:rFonts w:ascii="Times New Roman" w:hAnsi="Times New Roman" w:cs="Times New Roman"/>
+          <w:color w:val="000000" w:themeColor="text1"/>
+          <w:sz w:val="24"/>
+          <w:szCs w:val="24"/>
+        </w:rPr>
+        <w:t xml:space="preserve">ode Sdlc Waterfall Dalam Sistem </w:t>
+      </w:r>
+      <w:r>
+        <w:rPr>
+          <w:rFonts w:ascii="Times New Roman" w:hAnsi="Times New Roman" w:cs="Times New Roman"/>
+          <w:color w:val="000000" w:themeColor="text1"/>
+          <w:sz w:val="24"/>
+          <w:szCs w:val="24"/>
+        </w:rPr>
+        <w:t xml:space="preserve">Informasi Inventori Barang Berbasis Desktop,” JUSIM (Jurnal Sist. </w:t>
+      </w:r>
+      <w:r>
+        <w:rPr>
+          <w:rFonts w:ascii="Times New Roman" w:hAnsi="Times New Roman" w:cs="Times New Roman"/>
+          <w:color w:val="000000" w:themeColor="text1"/>
+          <w:sz w:val="24"/>
+          <w:szCs w:val="24"/>
+        </w:rPr>
+        <w:t xml:space="preserve">Inf. Musirawas), vol. 3, no. 1, </w:t>
+      </w:r>
+      <w:r>
+        <w:rPr>
+          <w:rFonts w:ascii="Times New Roman" w:hAnsi="Times New Roman" w:cs="Times New Roman"/>
+          <w:color w:val="000000" w:themeColor="text1"/>
+          <w:sz w:val="24"/>
+          <w:szCs w:val="24"/>
+        </w:rPr>
+        <w:t>pp. 22–28, 2018, doi: 10.32767/jusim.v3i1.246.</w:t>
+      </w:r>
+    </w:p>
+    <w:p>
+      <w:pPr>
+        <w:spacing w:line="480" w:lineRule="auto"/>
+        <w:ind w:left="720" w:hanging="720"/>
+        <w:jc w:val="both"/>
+        <w:rPr>
+          <w:rFonts w:ascii="Times New Roman" w:hAnsi="Times New Roman" w:cs="Times New Roman"/>
+          <w:color w:val="000000" w:themeColor="text1"/>
+          <w:sz w:val="24"/>
+          <w:szCs w:val="24"/>
+        </w:rPr>
+      </w:pPr>
+      <w:r>
+        <w:rPr>
+          <w:rFonts w:ascii="Times New Roman" w:hAnsi="Times New Roman" w:cs="Times New Roman"/>
+          <w:color w:val="000000" w:themeColor="text1"/>
+          <w:sz w:val="24"/>
+          <w:szCs w:val="24"/>
+        </w:rPr>
+        <w:lastRenderedPageBreak/>
+        <w:t>[14</w:t>
+      </w:r>
+      <w:r>
+        <w:rPr>
+          <w:rFonts w:ascii="Times New Roman" w:hAnsi="Times New Roman" w:cs="Times New Roman"/>
+          <w:color w:val="000000" w:themeColor="text1"/>
+          <w:sz w:val="24"/>
+          <w:szCs w:val="24"/>
+        </w:rPr>
+        <w:t>]</w:t>
+      </w:r>
+      <w:r>
+        <w:rPr>
+          <w:rFonts w:ascii="Times New Roman" w:hAnsi="Times New Roman" w:cs="Times New Roman"/>
+          <w:color w:val="000000" w:themeColor="text1"/>
+          <w:sz w:val="24"/>
+          <w:szCs w:val="24"/>
+        </w:rPr>
+        <w:tab/>
         <w:t>“</w:t>
       </w:r>
       <w:r>
@@ -893,7 +1203,7 @@
         </w:rPr>
         <w:t xml:space="preserve">”, </w:t>
       </w:r>
-      <w:hyperlink r:id="rId17" w:history="1">
+      <w:hyperlink r:id="rId16" w:history="1">
         <w:r>
           <w:rPr>
             <w:rStyle w:val="Hyperlink"/>
@@ -935,7 +1245,16 @@
           <w:sz w:val="24"/>
           <w:szCs w:val="24"/>
         </w:rPr>
-        <w:t>[14]</w:t>
+        <w:t>[15</w:t>
+      </w:r>
+      <w:r>
+        <w:rPr>
+          <w:rFonts w:ascii="Times New Roman" w:hAnsi="Times New Roman" w:cs="Times New Roman"/>
+          <w:color w:val="000000" w:themeColor="text1"/>
+          <w:sz w:val="24"/>
+          <w:szCs w:val="24"/>
+        </w:rPr>
+        <w:t>]</w:t>
       </w:r>
       <w:r>
         <w:rPr>
@@ -973,7 +1292,7 @@
         </w:rPr>
         <w:t xml:space="preserve">”, </w:t>
       </w:r>
-      <w:hyperlink r:id="rId18" w:history="1">
+      <w:hyperlink r:id="rId17" w:history="1">
         <w:r>
           <w:rPr>
             <w:rStyle w:val="Hyperlink"/>
@@ -1015,7 +1334,16 @@
           <w:sz w:val="24"/>
           <w:szCs w:val="24"/>
         </w:rPr>
-        <w:t>[15]</w:t>
+        <w:t>[16</w:t>
+      </w:r>
+      <w:r>
+        <w:rPr>
+          <w:rFonts w:ascii="Times New Roman" w:hAnsi="Times New Roman" w:cs="Times New Roman"/>
+          <w:color w:val="000000" w:themeColor="text1"/>
+          <w:sz w:val="24"/>
+          <w:szCs w:val="24"/>
+        </w:rPr>
+        <w:t>]</w:t>
       </w:r>
       <w:r>
         <w:rPr>
@@ -1045,7 +1373,7 @@
         </w:rPr>
         <w:t xml:space="preserve">”, </w:t>
       </w:r>
-      <w:hyperlink r:id="rId19" w:history="1">
+      <w:hyperlink r:id="rId18" w:history="1">
         <w:r>
           <w:rPr>
             <w:rStyle w:val="Hyperlink"/>
@@ -1067,8 +1395,6 @@
         </w:rPr>
         <w:t>, 9 Januari 2023</w:t>
       </w:r>
-      <w:bookmarkStart w:id="0" w:name="_GoBack"/>
-      <w:bookmarkEnd w:id="0"/>
     </w:p>
     <w:sectPr>
       <w:pgSz w:w="11907" w:h="16839" w:code="9"/>

</xml_diff>

<commit_message>
Clear : Daftar pustaka sudah selesai direvisi
</commit_message>
<xml_diff>
--- a/Daftar Pustaka/DAFTAR PUSTAKA.docx
+++ b/Daftar Pustaka/DAFTAR PUSTAKA.docx
@@ -97,6 +97,112 @@
     </w:p>
     <w:p>
       <w:pPr>
+        <w:spacing w:after="0" w:line="480" w:lineRule="auto"/>
+        <w:ind w:left="720" w:hanging="720"/>
+        <w:jc w:val="both"/>
+        <w:rPr>
+          <w:rFonts w:ascii="Times New Roman" w:hAnsi="Times New Roman" w:cs="Times New Roman"/>
+          <w:color w:val="000000" w:themeColor="text1"/>
+          <w:sz w:val="24"/>
+          <w:szCs w:val="24"/>
+        </w:rPr>
+      </w:pPr>
+      <w:r>
+        <w:rPr>
+          <w:rFonts w:ascii="Times New Roman" w:hAnsi="Times New Roman" w:cs="Times New Roman"/>
+          <w:color w:val="000000" w:themeColor="text1"/>
+          <w:sz w:val="24"/>
+          <w:szCs w:val="24"/>
+        </w:rPr>
+        <w:t>[2</w:t>
+      </w:r>
+      <w:r>
+        <w:rPr>
+          <w:rFonts w:ascii="Times New Roman" w:hAnsi="Times New Roman" w:cs="Times New Roman"/>
+          <w:color w:val="000000" w:themeColor="text1"/>
+          <w:sz w:val="24"/>
+          <w:szCs w:val="24"/>
+        </w:rPr>
+        <w:t>]</w:t>
+      </w:r>
+      <w:r>
+        <w:rPr>
+          <w:rFonts w:ascii="Times New Roman" w:hAnsi="Times New Roman" w:cs="Times New Roman"/>
+          <w:color w:val="000000" w:themeColor="text1"/>
+          <w:sz w:val="24"/>
+          <w:szCs w:val="24"/>
+        </w:rPr>
+        <w:tab/>
+      </w:r>
+      <w:r>
+        <w:rPr>
+          <w:rFonts w:ascii="Times New Roman" w:hAnsi="Times New Roman" w:cs="Times New Roman"/>
+          <w:color w:val="000000" w:themeColor="text1"/>
+          <w:sz w:val="24"/>
+          <w:szCs w:val="24"/>
+        </w:rPr>
+        <w:t xml:space="preserve">Dian W. &amp; Rakhmat M., </w:t>
+      </w:r>
+      <w:r>
+        <w:rPr>
+          <w:rFonts w:ascii="Times New Roman" w:hAnsi="Times New Roman" w:cs="Times New Roman"/>
+          <w:color w:val="000000" w:themeColor="text1"/>
+          <w:sz w:val="24"/>
+          <w:szCs w:val="24"/>
+        </w:rPr>
+        <w:t>“</w:t>
+      </w:r>
+      <w:r>
+        <w:rPr>
+          <w:rFonts w:ascii="Times New Roman" w:hAnsi="Times New Roman" w:cs="Times New Roman"/>
+          <w:i/>
+          <w:color w:val="000000" w:themeColor="text1"/>
+          <w:sz w:val="24"/>
+          <w:szCs w:val="24"/>
+        </w:rPr>
+        <w:t>E-Learning</w:t>
+      </w:r>
+      <w:r>
+        <w:rPr>
+          <w:rFonts w:ascii="Times New Roman" w:hAnsi="Times New Roman" w:cs="Times New Roman"/>
+          <w:i/>
+          <w:color w:val="000000" w:themeColor="text1"/>
+          <w:sz w:val="24"/>
+          <w:szCs w:val="24"/>
+        </w:rPr>
+        <w:t xml:space="preserve"> </w:t>
+      </w:r>
+      <w:r>
+        <w:rPr>
+          <w:rFonts w:ascii="Times New Roman" w:hAnsi="Times New Roman" w:cs="Times New Roman"/>
+          <w:i/>
+          <w:color w:val="000000" w:themeColor="text1"/>
+          <w:sz w:val="24"/>
+          <w:szCs w:val="24"/>
+        </w:rPr>
+        <w:t>Teori dan Aplikasi</w:t>
+      </w:r>
+      <w:r>
+        <w:rPr>
+          <w:rFonts w:ascii="Times New Roman" w:hAnsi="Times New Roman" w:cs="Times New Roman"/>
+          <w:color w:val="000000" w:themeColor="text1"/>
+          <w:sz w:val="24"/>
+          <w:szCs w:val="24"/>
+        </w:rPr>
+        <w:t xml:space="preserve">”, </w:t>
+      </w:r>
+      <w:r>
+        <w:rPr>
+          <w:rFonts w:ascii="Times New Roman" w:hAnsi="Times New Roman" w:cs="Times New Roman"/>
+          <w:color w:val="000000" w:themeColor="text1"/>
+          <w:sz w:val="24"/>
+          <w:szCs w:val="24"/>
+        </w:rPr>
+        <w:t>INFORMATIKA, Bandung, 2017</w:t>
+      </w:r>
+    </w:p>
+    <w:p>
+      <w:pPr>
         <w:spacing w:line="480" w:lineRule="auto"/>
         <w:ind w:left="720" w:hanging="720"/>
         <w:jc w:val="both"/>
@@ -114,7 +220,16 @@
           <w:sz w:val="24"/>
           <w:szCs w:val="24"/>
         </w:rPr>
-        <w:t>[2]</w:t>
+        <w:t>[3</w:t>
+      </w:r>
+      <w:r>
+        <w:rPr>
+          <w:rFonts w:ascii="Times New Roman" w:hAnsi="Times New Roman" w:cs="Times New Roman"/>
+          <w:color w:val="000000" w:themeColor="text1"/>
+          <w:sz w:val="24"/>
+          <w:szCs w:val="24"/>
+        </w:rPr>
+        <w:t>]</w:t>
       </w:r>
       <w:r>
         <w:rPr>
@@ -168,7 +283,7 @@
           <w:sz w:val="24"/>
           <w:szCs w:val="24"/>
         </w:rPr>
-        <w:t>[3</w:t>
+        <w:t>[4</w:t>
       </w:r>
       <w:r>
         <w:rPr>
@@ -256,7 +371,16 @@
           <w:sz w:val="24"/>
           <w:szCs w:val="24"/>
         </w:rPr>
-        <w:t>[4]</w:t>
+        <w:t>[5</w:t>
+      </w:r>
+      <w:r>
+        <w:rPr>
+          <w:rFonts w:ascii="Times New Roman" w:hAnsi="Times New Roman" w:cs="Times New Roman"/>
+          <w:color w:val="000000" w:themeColor="text1"/>
+          <w:sz w:val="24"/>
+          <w:szCs w:val="24"/>
+        </w:rPr>
+        <w:t>]</w:t>
       </w:r>
       <w:r>
         <w:rPr>
@@ -363,7 +487,16 @@
           <w:sz w:val="24"/>
           <w:szCs w:val="24"/>
         </w:rPr>
-        <w:t>[4]</w:t>
+        <w:t>[6</w:t>
+      </w:r>
+      <w:r>
+        <w:rPr>
+          <w:rFonts w:ascii="Times New Roman" w:hAnsi="Times New Roman" w:cs="Times New Roman"/>
+          <w:color w:val="000000" w:themeColor="text1"/>
+          <w:sz w:val="24"/>
+          <w:szCs w:val="24"/>
+        </w:rPr>
+        <w:t>]</w:t>
       </w:r>
       <w:r>
         <w:rPr>
@@ -381,25 +514,35 @@
           <w:sz w:val="24"/>
           <w:szCs w:val="24"/>
         </w:rPr>
-        <w:t>Setiawan, Didik. 2017. Buku Sakti Pe</w:t>
-      </w:r>
-      <w:r>
-        <w:rPr>
-          <w:rFonts w:ascii="Times New Roman" w:hAnsi="Times New Roman" w:cs="Times New Roman"/>
-          <w:color w:val="000000" w:themeColor="text1"/>
-          <w:sz w:val="24"/>
-          <w:szCs w:val="24"/>
-        </w:rPr>
-        <w:t xml:space="preserve">mrograman WEB: HTML, CSS, PHP, </w:t>
-      </w:r>
-      <w:r>
-        <w:rPr>
-          <w:rFonts w:ascii="Times New Roman" w:hAnsi="Times New Roman" w:cs="Times New Roman"/>
-          <w:color w:val="000000" w:themeColor="text1"/>
-          <w:sz w:val="24"/>
-          <w:szCs w:val="24"/>
-        </w:rPr>
-        <w:t>MySQL &amp; JavaScript. Yokyakarta: Start UP.</w:t>
+        <w:t>Setiawan, Didik,</w:t>
+      </w:r>
+      <w:r>
+        <w:rPr>
+          <w:rFonts w:ascii="Times New Roman" w:hAnsi="Times New Roman" w:cs="Times New Roman"/>
+          <w:color w:val="000000" w:themeColor="text1"/>
+          <w:sz w:val="24"/>
+          <w:szCs w:val="24"/>
+        </w:rPr>
+        <w:t xml:space="preserve"> </w:t>
+      </w:r>
+      <w:r>
+        <w:rPr>
+          <w:rFonts w:ascii="Times New Roman" w:hAnsi="Times New Roman" w:cs="Times New Roman"/>
+          <w:i/>
+          <w:color w:val="000000" w:themeColor="text1"/>
+          <w:sz w:val="24"/>
+          <w:szCs w:val="24"/>
+        </w:rPr>
+        <w:t>Buku Sakti Pemrograman WEB: HTML, CSS, PHP, MySQL &amp; JavaScript</w:t>
+      </w:r>
+      <w:r>
+        <w:rPr>
+          <w:rFonts w:ascii="Times New Roman" w:hAnsi="Times New Roman" w:cs="Times New Roman"/>
+          <w:color w:val="000000" w:themeColor="text1"/>
+          <w:sz w:val="24"/>
+          <w:szCs w:val="24"/>
+        </w:rPr>
+        <w:t>. Yokyakarta: Start UP, 2017</w:t>
       </w:r>
     </w:p>
     <w:p>
@@ -421,7 +564,16 @@
           <w:sz w:val="24"/>
           <w:szCs w:val="24"/>
         </w:rPr>
-        <w:t>[5]</w:t>
+        <w:t>[7</w:t>
+      </w:r>
+      <w:r>
+        <w:rPr>
+          <w:rFonts w:ascii="Times New Roman" w:hAnsi="Times New Roman" w:cs="Times New Roman"/>
+          <w:color w:val="000000" w:themeColor="text1"/>
+          <w:sz w:val="24"/>
+          <w:szCs w:val="24"/>
+        </w:rPr>
+        <w:t>]</w:t>
       </w:r>
       <w:r>
         <w:rPr>
@@ -502,7 +654,16 @@
           <w:sz w:val="24"/>
           <w:szCs w:val="24"/>
         </w:rPr>
-        <w:t>[6]</w:t>
+        <w:t>[8</w:t>
+      </w:r>
+      <w:r>
+        <w:rPr>
+          <w:rFonts w:ascii="Times New Roman" w:hAnsi="Times New Roman" w:cs="Times New Roman"/>
+          <w:color w:val="000000" w:themeColor="text1"/>
+          <w:sz w:val="24"/>
+          <w:szCs w:val="24"/>
+        </w:rPr>
+        <w:t>]</w:t>
       </w:r>
       <w:r>
         <w:rPr>
@@ -574,7 +735,17 @@
           <w:sz w:val="24"/>
           <w:szCs w:val="24"/>
         </w:rPr>
-        <w:t>[7]</w:t>
+        <w:lastRenderedPageBreak/>
+        <w:t>[9</w:t>
+      </w:r>
+      <w:r>
+        <w:rPr>
+          <w:rFonts w:ascii="Times New Roman" w:hAnsi="Times New Roman" w:cs="Times New Roman"/>
+          <w:color w:val="000000" w:themeColor="text1"/>
+          <w:sz w:val="24"/>
+          <w:szCs w:val="24"/>
+        </w:rPr>
+        <w:t>]</w:t>
       </w:r>
       <w:r>
         <w:rPr>
@@ -646,8 +817,16 @@
           <w:sz w:val="24"/>
           <w:szCs w:val="24"/>
         </w:rPr>
-        <w:lastRenderedPageBreak/>
-        <w:t>[8]</w:t>
+        <w:t>[10</w:t>
+      </w:r>
+      <w:r>
+        <w:rPr>
+          <w:rFonts w:ascii="Times New Roman" w:hAnsi="Times New Roman" w:cs="Times New Roman"/>
+          <w:color w:val="000000" w:themeColor="text1"/>
+          <w:sz w:val="24"/>
+          <w:szCs w:val="24"/>
+        </w:rPr>
+        <w:t>]</w:t>
       </w:r>
       <w:r>
         <w:rPr>
@@ -709,7 +888,16 @@
           <w:sz w:val="24"/>
           <w:szCs w:val="24"/>
         </w:rPr>
-        <w:t>[8]</w:t>
+        <w:t>[11</w:t>
+      </w:r>
+      <w:r>
+        <w:rPr>
+          <w:rFonts w:ascii="Times New Roman" w:hAnsi="Times New Roman" w:cs="Times New Roman"/>
+          <w:color w:val="000000" w:themeColor="text1"/>
+          <w:sz w:val="24"/>
+          <w:szCs w:val="24"/>
+        </w:rPr>
+        <w:t>]</w:t>
       </w:r>
       <w:r>
         <w:rPr>
@@ -727,34 +915,89 @@
           <w:sz w:val="24"/>
           <w:szCs w:val="24"/>
         </w:rPr>
-        <w:t>Rozi, Zaenal A., and SmitDev Community. 20</w:t>
-      </w:r>
-      <w:r>
-        <w:rPr>
-          <w:rFonts w:ascii="Times New Roman" w:hAnsi="Times New Roman" w:cs="Times New Roman"/>
-          <w:color w:val="000000" w:themeColor="text1"/>
-          <w:sz w:val="24"/>
-          <w:szCs w:val="24"/>
-        </w:rPr>
-        <w:t xml:space="preserve">15. Boostrap Design Framework. </w:t>
-      </w:r>
-      <w:r>
-        <w:rPr>
-          <w:rFonts w:ascii="Times New Roman" w:hAnsi="Times New Roman" w:cs="Times New Roman"/>
-          <w:color w:val="000000" w:themeColor="text1"/>
-          <w:sz w:val="24"/>
-          <w:szCs w:val="24"/>
-        </w:rPr>
-        <w:t>Jakarta: PT. Elex Media Kompotindo</w:t>
-      </w:r>
-      <w:r>
-        <w:rPr>
-          <w:rFonts w:ascii="Times New Roman" w:hAnsi="Times New Roman" w:cs="Times New Roman"/>
-          <w:color w:val="000000" w:themeColor="text1"/>
-          <w:sz w:val="24"/>
-          <w:szCs w:val="24"/>
-        </w:rPr>
-        <w:t>.</w:t>
+        <w:t>Rozi, Zaenal A.</w:t>
+      </w:r>
+      <w:r>
+        <w:rPr>
+          <w:rFonts w:ascii="Times New Roman" w:hAnsi="Times New Roman" w:cs="Times New Roman"/>
+          <w:color w:val="000000" w:themeColor="text1"/>
+          <w:sz w:val="24"/>
+          <w:szCs w:val="24"/>
+        </w:rPr>
+        <w:t xml:space="preserve"> and SmitDev Community</w:t>
+      </w:r>
+      <w:r>
+        <w:rPr>
+          <w:rFonts w:ascii="Times New Roman" w:hAnsi="Times New Roman" w:cs="Times New Roman"/>
+          <w:color w:val="000000" w:themeColor="text1"/>
+          <w:sz w:val="24"/>
+          <w:szCs w:val="24"/>
+        </w:rPr>
+        <w:t>,</w:t>
+      </w:r>
+      <w:r>
+        <w:rPr>
+          <w:rFonts w:ascii="Times New Roman" w:hAnsi="Times New Roman" w:cs="Times New Roman"/>
+          <w:color w:val="000000" w:themeColor="text1"/>
+          <w:sz w:val="24"/>
+          <w:szCs w:val="24"/>
+        </w:rPr>
+        <w:t xml:space="preserve"> </w:t>
+      </w:r>
+      <w:r>
+        <w:rPr>
+          <w:rFonts w:ascii="Times New Roman" w:hAnsi="Times New Roman" w:cs="Times New Roman"/>
+          <w:i/>
+          <w:color w:val="000000" w:themeColor="text1"/>
+          <w:sz w:val="24"/>
+          <w:szCs w:val="24"/>
+        </w:rPr>
+        <w:t>Boostrap Design Framework</w:t>
+      </w:r>
+      <w:r>
+        <w:rPr>
+          <w:rFonts w:ascii="Times New Roman" w:hAnsi="Times New Roman" w:cs="Times New Roman"/>
+          <w:color w:val="000000" w:themeColor="text1"/>
+          <w:sz w:val="24"/>
+          <w:szCs w:val="24"/>
+        </w:rPr>
+        <w:t>,</w:t>
+      </w:r>
+      <w:r>
+        <w:rPr>
+          <w:rFonts w:ascii="Times New Roman" w:hAnsi="Times New Roman" w:cs="Times New Roman"/>
+          <w:color w:val="000000" w:themeColor="text1"/>
+          <w:sz w:val="24"/>
+          <w:szCs w:val="24"/>
+        </w:rPr>
+        <w:t xml:space="preserve"> </w:t>
+      </w:r>
+      <w:r>
+        <w:rPr>
+          <w:rFonts w:ascii="Times New Roman" w:hAnsi="Times New Roman" w:cs="Times New Roman"/>
+          <w:color w:val="000000" w:themeColor="text1"/>
+          <w:sz w:val="24"/>
+          <w:szCs w:val="24"/>
+        </w:rPr>
+        <w:t>Jakarta,</w:t>
+      </w:r>
+      <w:r>
+        <w:rPr>
+          <w:rFonts w:ascii="Times New Roman" w:hAnsi="Times New Roman" w:cs="Times New Roman"/>
+          <w:color w:val="000000" w:themeColor="text1"/>
+          <w:sz w:val="24"/>
+          <w:szCs w:val="24"/>
+        </w:rPr>
+        <w:t xml:space="preserve"> PT. Elex Media Kompotindo</w:t>
+      </w:r>
+      <w:r>
+        <w:rPr>
+          <w:rFonts w:ascii="Times New Roman" w:hAnsi="Times New Roman" w:cs="Times New Roman"/>
+          <w:color w:val="000000" w:themeColor="text1"/>
+          <w:sz w:val="24"/>
+          <w:szCs w:val="24"/>
+        </w:rPr>
+        <w:t>, 2015</w:t>
       </w:r>
     </w:p>
     <w:p>
@@ -776,7 +1019,16 @@
           <w:sz w:val="24"/>
           <w:szCs w:val="24"/>
         </w:rPr>
-        <w:t>[9]</w:t>
+        <w:t>[12</w:t>
+      </w:r>
+      <w:r>
+        <w:rPr>
+          <w:rFonts w:ascii="Times New Roman" w:hAnsi="Times New Roman" w:cs="Times New Roman"/>
+          <w:color w:val="000000" w:themeColor="text1"/>
+          <w:sz w:val="24"/>
+          <w:szCs w:val="24"/>
+        </w:rPr>
+        <w:t>]</w:t>
       </w:r>
       <w:r>
         <w:rPr>
@@ -794,7 +1046,47 @@
           <w:sz w:val="24"/>
           <w:szCs w:val="24"/>
         </w:rPr>
-        <w:t>Arief, M.Rudianto. 2011. Pemrograman Web Dinamis Menggunakan Php dan Mysql. Yogyakarta: ANDI.</w:t>
+        <w:t xml:space="preserve">Arief </w:t>
+      </w:r>
+      <w:bookmarkStart w:id="0" w:name="_GoBack"/>
+      <w:bookmarkEnd w:id="0"/>
+      <w:r>
+        <w:rPr>
+          <w:rFonts w:ascii="Times New Roman" w:hAnsi="Times New Roman" w:cs="Times New Roman"/>
+          <w:color w:val="000000" w:themeColor="text1"/>
+          <w:sz w:val="24"/>
+          <w:szCs w:val="24"/>
+        </w:rPr>
+        <w:t xml:space="preserve">&amp; M.Rudianto, </w:t>
+      </w:r>
+      <w:r>
+        <w:rPr>
+          <w:rFonts w:ascii="Times New Roman" w:hAnsi="Times New Roman" w:cs="Times New Roman"/>
+          <w:i/>
+          <w:color w:val="000000" w:themeColor="text1"/>
+          <w:sz w:val="24"/>
+          <w:szCs w:val="24"/>
+        </w:rPr>
+        <w:t xml:space="preserve">Pemrograman Web Dinamis Menggunakan </w:t>
+      </w:r>
+      <w:r>
+        <w:rPr>
+          <w:rFonts w:ascii="Times New Roman" w:hAnsi="Times New Roman" w:cs="Times New Roman"/>
+          <w:i/>
+          <w:color w:val="000000" w:themeColor="text1"/>
+          <w:sz w:val="24"/>
+          <w:szCs w:val="24"/>
+        </w:rPr>
+        <w:t>Php dan Mysql</w:t>
+      </w:r>
+      <w:r>
+        <w:rPr>
+          <w:rFonts w:ascii="Times New Roman" w:hAnsi="Times New Roman" w:cs="Times New Roman"/>
+          <w:color w:val="000000" w:themeColor="text1"/>
+          <w:sz w:val="24"/>
+          <w:szCs w:val="24"/>
+        </w:rPr>
+        <w:t>. Yogyakarta, ANDI, 2011</w:t>
       </w:r>
     </w:p>
     <w:p>
@@ -816,18 +1108,16 @@
           <w:sz w:val="24"/>
           <w:szCs w:val="24"/>
         </w:rPr>
-        <w:t>[1</w:t>
-      </w:r>
-      <w:bookmarkStart w:id="0" w:name="_GoBack"/>
-      <w:bookmarkEnd w:id="0"/>
-      <w:r>
-        <w:rPr>
-          <w:rFonts w:ascii="Times New Roman" w:hAnsi="Times New Roman" w:cs="Times New Roman"/>
-          <w:color w:val="000000" w:themeColor="text1"/>
-          <w:sz w:val="24"/>
-          <w:szCs w:val="24"/>
-        </w:rPr>
-        <w:t>0]</w:t>
+        <w:t>[13</w:t>
+      </w:r>
+      <w:r>
+        <w:rPr>
+          <w:rFonts w:ascii="Times New Roman" w:hAnsi="Times New Roman" w:cs="Times New Roman"/>
+          <w:color w:val="000000" w:themeColor="text1"/>
+          <w:sz w:val="24"/>
+          <w:szCs w:val="24"/>
+        </w:rPr>
+        <w:t>]</w:t>
       </w:r>
       <w:r>
         <w:rPr>
@@ -867,7 +1157,7 @@
           <w:sz w:val="24"/>
           <w:szCs w:val="24"/>
         </w:rPr>
-        <w:t>[11</w:t>
+        <w:t>[14</w:t>
       </w:r>
       <w:r>
         <w:rPr>
@@ -930,7 +1220,7 @@
           <w:sz w:val="24"/>
           <w:szCs w:val="24"/>
         </w:rPr>
-        <w:t>[12</w:t>
+        <w:t>[15</w:t>
       </w:r>
       <w:r>
         <w:rPr>
@@ -993,7 +1283,16 @@
           <w:sz w:val="24"/>
           <w:szCs w:val="24"/>
         </w:rPr>
-        <w:t>[13]</w:t>
+        <w:t>[16</w:t>
+      </w:r>
+      <w:r>
+        <w:rPr>
+          <w:rFonts w:ascii="Times New Roman" w:hAnsi="Times New Roman" w:cs="Times New Roman"/>
+          <w:color w:val="000000" w:themeColor="text1"/>
+          <w:sz w:val="24"/>
+          <w:szCs w:val="24"/>
+        </w:rPr>
+        <w:t>]</w:t>
       </w:r>
       <w:r>
         <w:rPr>
@@ -1003,14 +1302,6 @@
           <w:szCs w:val="24"/>
         </w:rPr>
         <w:tab/>
-      </w:r>
-      <w:r>
-        <w:rPr>
-          <w:rFonts w:ascii="Times New Roman" w:hAnsi="Times New Roman" w:cs="Times New Roman"/>
-          <w:color w:val="000000" w:themeColor="text1"/>
-          <w:sz w:val="24"/>
-          <w:szCs w:val="24"/>
-        </w:rPr>
         <w:t>“</w:t>
       </w:r>
       <w:r>
@@ -1087,7 +1378,17 @@
           <w:sz w:val="24"/>
           <w:szCs w:val="24"/>
         </w:rPr>
-        <w:t>[13]</w:t>
+        <w:lastRenderedPageBreak/>
+        <w:t>[17</w:t>
+      </w:r>
+      <w:r>
+        <w:rPr>
+          <w:rFonts w:ascii="Times New Roman" w:hAnsi="Times New Roman" w:cs="Times New Roman"/>
+          <w:color w:val="000000" w:themeColor="text1"/>
+          <w:sz w:val="24"/>
+          <w:szCs w:val="24"/>
+        </w:rPr>
+        <w:t>]</w:t>
       </w:r>
       <w:r>
         <w:rPr>
@@ -1163,8 +1464,7 @@
           <w:sz w:val="24"/>
           <w:szCs w:val="24"/>
         </w:rPr>
-        <w:lastRenderedPageBreak/>
-        <w:t>[14</w:t>
+        <w:t>[18</w:t>
       </w:r>
       <w:r>
         <w:rPr>
@@ -1245,7 +1545,7 @@
           <w:sz w:val="24"/>
           <w:szCs w:val="24"/>
         </w:rPr>
-        <w:t>[15</w:t>
+        <w:t>[19</w:t>
       </w:r>
       <w:r>
         <w:rPr>
@@ -1334,7 +1634,7 @@
           <w:sz w:val="24"/>
           <w:szCs w:val="24"/>
         </w:rPr>
-        <w:t>[16</w:t>
+        <w:t>[20</w:t>
       </w:r>
       <w:r>
         <w:rPr>

</xml_diff>